<commit_message>
Cambios finales doc entrega
</commit_message>
<xml_diff>
--- a/Informe/PRAC1 -Web Scraping.docx
+++ b/Informe/PRAC1 -Web Scraping.docx
@@ -1,6 +1,6 @@
 
 <file path=word/document.xml><?xml version="1.0" encoding="utf-8"?>
-<w:document xmlns:wpc="http://schemas.microsoft.com/office/word/2010/wordprocessingCanvas" xmlns:cx="http://schemas.microsoft.com/office/drawing/2014/chartex" xmlns:cx1="http://schemas.microsoft.com/office/drawing/2015/9/8/chartex" xmlns:cx2="http://schemas.microsoft.com/office/drawing/2015/10/21/chartex" xmlns:cx3="http://schemas.microsoft.com/office/drawing/2016/5/9/chartex" xmlns:cx4="http://schemas.microsoft.com/office/drawing/2016/5/10/chartex" xmlns:cx5="http://schemas.microsoft.com/office/drawing/2016/5/11/chartex" xmlns:cx6="http://schemas.microsoft.com/office/drawing/2016/5/12/chartex" xmlns:cx7="http://schemas.microsoft.com/office/drawing/2016/5/13/chartex" xmlns:cx8="http://schemas.microsoft.com/office/drawing/2016/5/14/chartex" xmlns:mc="http://schemas.openxmlformats.org/markup-compatibility/2006" xmlns:aink="http://schemas.microsoft.com/office/drawing/2016/ink" xmlns:am3d="http://schemas.microsoft.com/office/drawing/2017/model3d" xmlns:o="urn:schemas-microsoft-com:office:office" xmlns:r="http://schemas.openxmlformats.org/officeDocument/2006/relationships" xmlns:m="http://schemas.openxmlformats.org/officeDocument/2006/math" xmlns:v="urn:schemas-microsoft-com:vml" xmlns:wp14="http://schemas.microsoft.com/office/word/2010/wordprocessingDrawing" xmlns:wp="http://schemas.openxmlformats.org/drawingml/2006/wordprocessingDrawing" xmlns:w10="urn:schemas-microsoft-com:office:word" xmlns:w="http://schemas.openxmlformats.org/wordprocessingml/2006/main" xmlns:w14="http://schemas.microsoft.com/office/word/2010/wordml" xmlns:w15="http://schemas.microsoft.com/office/word/2012/wordml" xmlns:w16cex="http://schemas.microsoft.com/office/word/2018/wordml/cex" xmlns:w16cid="http://schemas.microsoft.com/office/word/2016/wordml/cid" xmlns:w16="http://schemas.microsoft.com/office/word/2018/wordml" xmlns:w16se="http://schemas.microsoft.com/office/word/2015/wordml/symex" xmlns:wpg="http://schemas.microsoft.com/office/word/2010/wordprocessingGroup" xmlns:wpi="http://schemas.microsoft.com/office/word/2010/wordprocessingInk" xmlns:wne="http://schemas.microsoft.com/office/word/2006/wordml" xmlns:wps="http://schemas.microsoft.com/office/word/2010/wordprocessingShape" mc:Ignorable="w14 w15 w16se w16cid w16 w16cex wp14">
+<w:document xmlns:wpc="http://schemas.microsoft.com/office/word/2010/wordprocessingCanvas" xmlns:cx="http://schemas.microsoft.com/office/drawing/2014/chartex" xmlns:cx1="http://schemas.microsoft.com/office/drawing/2015/9/8/chartex" xmlns:cx2="http://schemas.microsoft.com/office/drawing/2015/10/21/chartex" xmlns:cx3="http://schemas.microsoft.com/office/drawing/2016/5/9/chartex" xmlns:cx4="http://schemas.microsoft.com/office/drawing/2016/5/10/chartex" xmlns:cx5="http://schemas.microsoft.com/office/drawing/2016/5/11/chartex" xmlns:cx6="http://schemas.microsoft.com/office/drawing/2016/5/12/chartex" xmlns:cx7="http://schemas.microsoft.com/office/drawing/2016/5/13/chartex" xmlns:cx8="http://schemas.microsoft.com/office/drawing/2016/5/14/chartex" xmlns:mc="http://schemas.openxmlformats.org/markup-compatibility/2006" xmlns:aink="http://schemas.microsoft.com/office/drawing/2016/ink" xmlns:am3d="http://schemas.microsoft.com/office/drawing/2017/model3d" xmlns:o="urn:schemas-microsoft-com:office:office" xmlns:r="http://schemas.openxmlformats.org/officeDocument/2006/relationships" xmlns:m="http://schemas.openxmlformats.org/officeDocument/2006/math" xmlns:v="urn:schemas-microsoft-com:vml" xmlns:wp14="http://schemas.microsoft.com/office/word/2010/wordprocessingDrawing" xmlns:wp="http://schemas.openxmlformats.org/drawingml/2006/wordprocessingDrawing" xmlns:w10="urn:schemas-microsoft-com:office:word" xmlns:w="http://schemas.openxmlformats.org/wordprocessingml/2006/main" xmlns:w14="http://schemas.microsoft.com/office/word/2010/wordml" xmlns:w15="http://schemas.microsoft.com/office/word/2012/wordml" xmlns:w16cex="http://schemas.microsoft.com/office/word/2018/wordml/cex" xmlns:w16cid="http://schemas.microsoft.com/office/word/2016/wordml/cid" xmlns:w16="http://schemas.microsoft.com/office/word/2018/wordml" xmlns:w16sdtdh="http://schemas.microsoft.com/office/word/2020/wordml/sdtdatahash" xmlns:w16se="http://schemas.microsoft.com/office/word/2015/wordml/symex" xmlns:wpg="http://schemas.microsoft.com/office/word/2010/wordprocessingGroup" xmlns:wpi="http://schemas.microsoft.com/office/word/2010/wordprocessingInk" xmlns:wne="http://schemas.microsoft.com/office/word/2006/wordml" xmlns:wps="http://schemas.microsoft.com/office/word/2010/wordprocessingShape" mc:Ignorable="w14 w15 w16se w16cid w16 w16cex w16sdtdh wp14">
   <w:body>
     <w:sdt>
       <w:sdtPr>
@@ -104,19 +104,8 @@
                         <w:sz w:val="72"/>
                         <w:szCs w:val="72"/>
                       </w:rPr>
-                      <w:t xml:space="preserve">PRA1: Web </w:t>
+                      <w:t>PRA1: Web Scraping</w:t>
                     </w:r>
-                    <w:proofErr w:type="spellStart"/>
-                    <w:r>
-                      <w:rPr>
-                        <w:rFonts w:asciiTheme="majorHAnsi" w:eastAsiaTheme="majorEastAsia" w:hAnsiTheme="majorHAnsi" w:cstheme="majorBidi"/>
-                        <w:color w:val="4472C4" w:themeColor="accent1"/>
-                        <w:sz w:val="72"/>
-                        <w:szCs w:val="72"/>
-                      </w:rPr>
-                      <w:t>Scraping</w:t>
-                    </w:r>
-                    <w:proofErr w:type="spellEnd"/>
                   </w:p>
                 </w:sdtContent>
               </w:sdt>
@@ -235,15 +224,7 @@
                                   <w:br/>
                                 </w:r>
                                 <w:r>
-                                  <w:t xml:space="preserve">Carlos </w:t>
-                                </w:r>
-                                <w:proofErr w:type="spellStart"/>
-                                <w:r>
-                                  <w:t>Allo</w:t>
-                                </w:r>
-                                <w:proofErr w:type="spellEnd"/>
-                                <w:r>
-                                  <w:t xml:space="preserve"> Latorre</w:t>
+                                  <w:t>Carlos Allo Latorre</w:t>
                                 </w:r>
                               </w:p>
                               <w:p/>
@@ -292,15 +273,7 @@
                             <w:br/>
                           </w:r>
                           <w:r>
-                            <w:t xml:space="preserve">Carlos </w:t>
-                          </w:r>
-                          <w:proofErr w:type="spellStart"/>
-                          <w:r>
-                            <w:t>Allo</w:t>
-                          </w:r>
-                          <w:proofErr w:type="spellEnd"/>
-                          <w:r>
-                            <w:t xml:space="preserve"> Latorre</w:t>
+                            <w:t>Carlos Allo Latorre</w:t>
                           </w:r>
                         </w:p>
                         <w:p/>
@@ -329,8 +302,11 @@
     <w:sdt>
       <w:sdtPr>
         <w:rPr>
+          <w:rFonts w:asciiTheme="minorHAnsi" w:eastAsiaTheme="minorHAnsi" w:hAnsiTheme="minorHAnsi" w:cstheme="minorBidi"/>
+          <w:color w:val="auto"/>
           <w:sz w:val="28"/>
           <w:szCs w:val="28"/>
+          <w:lang w:eastAsia="en-US"/>
         </w:rPr>
         <w:id w:val="-1804930060"/>
         <w:docPartObj>
@@ -340,13 +316,11 @@
       </w:sdtPr>
       <w:sdtEndPr>
         <w:rPr>
-          <w:rFonts w:eastAsiaTheme="minorHAnsi" w:cstheme="majorHAnsi"/>
+          <w:rFonts w:cstheme="majorHAnsi"/>
           <w:b/>
           <w:bCs/>
-          <w:color w:val="auto"/>
           <w:sz w:val="20"/>
           <w:szCs w:val="20"/>
-          <w:lang w:eastAsia="en-US"/>
         </w:rPr>
       </w:sdtEndPr>
       <w:sdtContent>
@@ -1136,7 +1110,7 @@
                 <w:sz w:val="20"/>
                 <w:szCs w:val="20"/>
               </w:rPr>
-              <w:t>5</w:t>
+              <w:t>6</w:t>
             </w:r>
             <w:r>
               <w:rPr>
@@ -1421,7 +1395,7 @@
                 <w:sz w:val="20"/>
                 <w:szCs w:val="20"/>
               </w:rPr>
-              <w:t>6</w:t>
+              <w:t>7</w:t>
             </w:r>
             <w:r>
               <w:rPr>
@@ -1629,23 +1603,7 @@
           <w:rStyle w:val="fontstyle01"/>
           <w:rFonts w:asciiTheme="majorHAnsi" w:hAnsiTheme="majorHAnsi"/>
         </w:rPr>
-        <w:t xml:space="preserve"> y Dominiovirtual.es). Se han seleccionado estos dos sitios web ya que ambos se dedican a la venta de este tipo de artículos y presentan tecnologías distintas en sus servicios web, cosa que permitirá hacer uso de distintas metodologías y técnicas de web </w:t>
-      </w:r>
-      <w:proofErr w:type="spellStart"/>
-      <w:r>
-        <w:rPr>
-          <w:rStyle w:val="fontstyle01"/>
-          <w:rFonts w:asciiTheme="majorHAnsi" w:hAnsiTheme="majorHAnsi"/>
-        </w:rPr>
-        <w:t>scraping</w:t>
-      </w:r>
-      <w:proofErr w:type="spellEnd"/>
-      <w:r>
-        <w:rPr>
-          <w:rStyle w:val="fontstyle01"/>
-          <w:rFonts w:asciiTheme="majorHAnsi" w:hAnsiTheme="majorHAnsi"/>
-        </w:rPr>
-        <w:t>.</w:t>
+        <w:t xml:space="preserve"> y Dominiovirtual.es). Se han seleccionado estos dos sitios web ya que ambos se dedican a la venta de este tipo de artículos y presentan tecnologías distintas en sus servicios web, cosa que permitirá hacer uso de distintas metodologías y técnicas de web scraping.</w:t>
       </w:r>
     </w:p>
     <w:p>
@@ -1684,23 +1642,7 @@
           <w:rStyle w:val="fontstyle01"/>
           <w:rFonts w:asciiTheme="majorHAnsi" w:hAnsiTheme="majorHAnsi"/>
         </w:rPr>
-        <w:t xml:space="preserve">futuros datos a partir de nuevos </w:t>
-      </w:r>
-      <w:proofErr w:type="spellStart"/>
-      <w:r>
-        <w:rPr>
-          <w:rStyle w:val="fontstyle01"/>
-          <w:rFonts w:asciiTheme="majorHAnsi" w:hAnsiTheme="majorHAnsi"/>
-        </w:rPr>
-        <w:t>scraping</w:t>
-      </w:r>
-      <w:proofErr w:type="spellEnd"/>
-      <w:r>
-        <w:rPr>
-          <w:rStyle w:val="fontstyle01"/>
-          <w:rFonts w:asciiTheme="majorHAnsi" w:hAnsiTheme="majorHAnsi"/>
-        </w:rPr>
-        <w:t xml:space="preserve"> de otros sitios web. Dado que el modelo y especificaciones técnicas son </w:t>
+        <w:t xml:space="preserve">futuros datos a partir de nuevos scraping de otros sitios web. Dado que el modelo y especificaciones técnicas son </w:t>
       </w:r>
       <w:r>
         <w:rPr>
@@ -2767,23 +2709,7 @@
           <w:rStyle w:val="fontstyle01"/>
           <w:rFonts w:asciiTheme="majorHAnsi" w:hAnsiTheme="majorHAnsi"/>
         </w:rPr>
-        <w:t xml:space="preserve">Las tecnologías que se han utilizado para realizar el web </w:t>
-      </w:r>
-      <w:proofErr w:type="spellStart"/>
-      <w:r>
-        <w:rPr>
-          <w:rStyle w:val="fontstyle01"/>
-          <w:rFonts w:asciiTheme="majorHAnsi" w:hAnsiTheme="majorHAnsi"/>
-        </w:rPr>
-        <w:t>scraping</w:t>
-      </w:r>
-      <w:proofErr w:type="spellEnd"/>
-      <w:r>
-        <w:rPr>
-          <w:rStyle w:val="fontstyle01"/>
-          <w:rFonts w:asciiTheme="majorHAnsi" w:hAnsiTheme="majorHAnsi"/>
-        </w:rPr>
-        <w:t xml:space="preserve"> han sido distintas para cada uno de los sitios web. Dado que uno de los objetivos planteados en la realización de la práctica ha sido el de estudiar distintas alternativas para la recogida de datos, se escogió en origen una web que tenía carga dinámica como </w:t>
+        <w:t xml:space="preserve">Las tecnologías que se han utilizado para realizar el web scraping han sido distintas para cada uno de los sitios web. Dado que uno de los objetivos planteados en la realización de la práctica ha sido el de estudiar distintas alternativas para la recogida de datos, se escogió en origen una web que tenía carga dinámica como </w:t>
       </w:r>
       <w:proofErr w:type="spellStart"/>
       <w:r>
@@ -2815,23 +2741,7 @@
           <w:rStyle w:val="fontstyle01"/>
           <w:rFonts w:asciiTheme="majorHAnsi" w:hAnsiTheme="majorHAnsi"/>
         </w:rPr>
-        <w:t xml:space="preserve">Para realizar el web </w:t>
-      </w:r>
-      <w:proofErr w:type="spellStart"/>
-      <w:r>
-        <w:rPr>
-          <w:rStyle w:val="fontstyle01"/>
-          <w:rFonts w:asciiTheme="majorHAnsi" w:hAnsiTheme="majorHAnsi"/>
-        </w:rPr>
-        <w:t>scraping</w:t>
-      </w:r>
-      <w:proofErr w:type="spellEnd"/>
-      <w:r>
-        <w:rPr>
-          <w:rStyle w:val="fontstyle01"/>
-          <w:rFonts w:asciiTheme="majorHAnsi" w:hAnsiTheme="majorHAnsi"/>
-        </w:rPr>
-        <w:t xml:space="preserve"> de </w:t>
+        <w:t xml:space="preserve">Para realizar el web scraping de </w:t>
       </w:r>
       <w:proofErr w:type="spellStart"/>
       <w:r>
@@ -3827,23 +3737,7 @@
           <w:rStyle w:val="fontstyle01"/>
           <w:rFonts w:asciiTheme="majorHAnsi" w:hAnsiTheme="majorHAnsi"/>
         </w:rPr>
-        <w:t xml:space="preserve">restringido al </w:t>
-      </w:r>
-      <w:proofErr w:type="spellStart"/>
-      <w:r>
-        <w:rPr>
-          <w:rStyle w:val="fontstyle01"/>
-          <w:rFonts w:asciiTheme="majorHAnsi" w:hAnsiTheme="majorHAnsi"/>
-        </w:rPr>
-        <w:t>scraping</w:t>
-      </w:r>
-      <w:proofErr w:type="spellEnd"/>
-      <w:r>
-        <w:rPr>
-          <w:rStyle w:val="fontstyle01"/>
-          <w:rFonts w:asciiTheme="majorHAnsi" w:hAnsiTheme="majorHAnsi"/>
-        </w:rPr>
-        <w:t xml:space="preserve"> de dos sitios web, el concepto </w:t>
+        <w:t xml:space="preserve">restringido al scraping de dos sitios web, el concepto </w:t>
       </w:r>
       <w:r>
         <w:rPr>
@@ -4297,6 +4191,390 @@
     </w:p>
     <w:p>
       <w:pPr>
+        <w:jc w:val="both"/>
+        <w:rPr>
+          <w:rStyle w:val="fontstyle01"/>
+          <w:rFonts w:asciiTheme="majorHAnsi" w:hAnsiTheme="majorHAnsi"/>
+        </w:rPr>
+      </w:pPr>
+      <w:r>
+        <w:rPr>
+          <w:rStyle w:val="fontstyle01"/>
+          <w:rFonts w:asciiTheme="majorHAnsi" w:hAnsiTheme="majorHAnsi"/>
+        </w:rPr>
+        <w:t xml:space="preserve">Por </w:t>
+      </w:r>
+      <w:proofErr w:type="gramStart"/>
+      <w:r>
+        <w:rPr>
+          <w:rStyle w:val="fontstyle01"/>
+          <w:rFonts w:asciiTheme="majorHAnsi" w:hAnsiTheme="majorHAnsi"/>
+        </w:rPr>
+        <w:t>último</w:t>
+      </w:r>
+      <w:proofErr w:type="gramEnd"/>
+      <w:r>
+        <w:rPr>
+          <w:rStyle w:val="fontstyle01"/>
+          <w:rFonts w:asciiTheme="majorHAnsi" w:hAnsiTheme="majorHAnsi"/>
+        </w:rPr>
+        <w:t xml:space="preserve"> cabe mencionar </w:t>
+      </w:r>
+      <w:r>
+        <w:rPr>
+          <w:rStyle w:val="fontstyle01"/>
+          <w:rFonts w:asciiTheme="majorHAnsi" w:hAnsiTheme="majorHAnsi"/>
+        </w:rPr>
+        <w:t>tres</w:t>
+      </w:r>
+      <w:r>
+        <w:rPr>
+          <w:rStyle w:val="fontstyle01"/>
+          <w:rFonts w:asciiTheme="majorHAnsi" w:hAnsiTheme="majorHAnsi"/>
+        </w:rPr>
+        <w:t xml:space="preserve"> limitaciones </w:t>
+      </w:r>
+      <w:r>
+        <w:rPr>
+          <w:rStyle w:val="fontstyle01"/>
+          <w:rFonts w:asciiTheme="majorHAnsi" w:hAnsiTheme="majorHAnsi"/>
+        </w:rPr>
+        <w:t xml:space="preserve">o dificultades </w:t>
+      </w:r>
+      <w:r>
+        <w:rPr>
+          <w:rStyle w:val="fontstyle01"/>
+          <w:rFonts w:asciiTheme="majorHAnsi" w:hAnsiTheme="majorHAnsi"/>
+        </w:rPr>
+        <w:t>que se han encontrado al realizar el trabajo</w:t>
+      </w:r>
+      <w:r>
+        <w:rPr>
+          <w:rStyle w:val="fontstyle01"/>
+          <w:rFonts w:asciiTheme="majorHAnsi" w:hAnsiTheme="majorHAnsi"/>
+        </w:rPr>
+        <w:t xml:space="preserve"> que nos han hecho vivir en primera persona las diferentes dificultades y barreras del mundo del Web </w:t>
+      </w:r>
+      <w:proofErr w:type="spellStart"/>
+      <w:r>
+        <w:rPr>
+          <w:rStyle w:val="fontstyle01"/>
+          <w:rFonts w:asciiTheme="majorHAnsi" w:hAnsiTheme="majorHAnsi"/>
+        </w:rPr>
+        <w:t>Sraping</w:t>
+      </w:r>
+      <w:proofErr w:type="spellEnd"/>
+      <w:r>
+        <w:rPr>
+          <w:rStyle w:val="fontstyle01"/>
+          <w:rFonts w:asciiTheme="majorHAnsi" w:hAnsiTheme="majorHAnsi"/>
+        </w:rPr>
+        <w:t xml:space="preserve">. La primera de ellas ha aparecido al realizar </w:t>
+      </w:r>
+      <w:r>
+        <w:rPr>
+          <w:rStyle w:val="fontstyle01"/>
+          <w:rFonts w:asciiTheme="majorHAnsi" w:hAnsiTheme="majorHAnsi"/>
+        </w:rPr>
+        <w:t>el rastreo</w:t>
+      </w:r>
+      <w:r>
+        <w:rPr>
+          <w:rStyle w:val="fontstyle01"/>
+          <w:rFonts w:asciiTheme="majorHAnsi" w:hAnsiTheme="majorHAnsi"/>
+        </w:rPr>
+        <w:t xml:space="preserve"> de dominio virtual. </w:t>
+      </w:r>
+      <w:proofErr w:type="gramStart"/>
+      <w:r>
+        <w:rPr>
+          <w:rStyle w:val="fontstyle01"/>
+          <w:rFonts w:asciiTheme="majorHAnsi" w:hAnsiTheme="majorHAnsi"/>
+        </w:rPr>
+        <w:t xml:space="preserve">Una vez planteada la paginación para la misma, la cual funcionaba por adición de parámetros en la </w:t>
+      </w:r>
+      <w:proofErr w:type="spellStart"/>
+      <w:r>
+        <w:rPr>
+          <w:rStyle w:val="fontstyle01"/>
+          <w:rFonts w:asciiTheme="majorHAnsi" w:hAnsiTheme="majorHAnsi"/>
+        </w:rPr>
+        <w:t>url</w:t>
+      </w:r>
+      <w:proofErr w:type="spellEnd"/>
+      <w:r>
+        <w:rPr>
+          <w:rStyle w:val="fontstyle01"/>
+          <w:rFonts w:asciiTheme="majorHAnsi" w:hAnsiTheme="majorHAnsi"/>
+        </w:rPr>
+        <w:t xml:space="preserve"> (</w:t>
+      </w:r>
+      <w:r>
+        <w:rPr>
+          <w:rStyle w:val="fontstyle01"/>
+          <w:rFonts w:asciiTheme="majorHAnsi" w:hAnsiTheme="majorHAnsi"/>
+        </w:rPr>
+        <w:t>‘</w:t>
+      </w:r>
+      <w:r>
+        <w:rPr>
+          <w:rStyle w:val="fontstyle01"/>
+          <w:rFonts w:asciiTheme="majorHAnsi" w:hAnsiTheme="majorHAnsi"/>
+        </w:rPr>
+        <w:t>?</w:t>
+      </w:r>
+      <w:proofErr w:type="gramEnd"/>
+      <w:r>
+        <w:rPr>
+          <w:rStyle w:val="fontstyle01"/>
+          <w:rFonts w:asciiTheme="majorHAnsi" w:hAnsiTheme="majorHAnsi"/>
+        </w:rPr>
+        <w:t>p=</w:t>
+      </w:r>
+      <w:proofErr w:type="spellStart"/>
+      <w:r>
+        <w:rPr>
+          <w:rStyle w:val="fontstyle01"/>
+          <w:rFonts w:asciiTheme="majorHAnsi" w:hAnsiTheme="majorHAnsi"/>
+        </w:rPr>
+        <w:t>NumPag</w:t>
+      </w:r>
+      <w:proofErr w:type="spellEnd"/>
+      <w:r>
+        <w:rPr>
+          <w:rStyle w:val="fontstyle01"/>
+          <w:rFonts w:asciiTheme="majorHAnsi" w:hAnsiTheme="majorHAnsi"/>
+        </w:rPr>
+        <w:t>’</w:t>
+      </w:r>
+      <w:r>
+        <w:rPr>
+          <w:rStyle w:val="fontstyle01"/>
+          <w:rFonts w:asciiTheme="majorHAnsi" w:hAnsiTheme="majorHAnsi"/>
+        </w:rPr>
+        <w:t xml:space="preserve">), en el archivo robots.txt </w:t>
+      </w:r>
+      <w:r>
+        <w:rPr>
+          <w:rStyle w:val="fontstyle01"/>
+          <w:rFonts w:asciiTheme="majorHAnsi" w:hAnsiTheme="majorHAnsi"/>
+        </w:rPr>
+        <w:t>se encontró que las peticiones con parámetros no están permitidas por lo que se dejó comentada esta parte de código. Además, muy pocos días antes de entregar la práctica se produjo un cambio en la web en este sentido, en donde la paginación no iba por parámetro sino por la adición a la sección de ‘/page-</w:t>
+      </w:r>
+      <w:proofErr w:type="spellStart"/>
+      <w:r>
+        <w:rPr>
+          <w:rStyle w:val="fontstyle01"/>
+          <w:rFonts w:asciiTheme="majorHAnsi" w:hAnsiTheme="majorHAnsi"/>
+        </w:rPr>
+        <w:t>NumPag</w:t>
+      </w:r>
+      <w:proofErr w:type="spellEnd"/>
+      <w:r>
+        <w:rPr>
+          <w:rStyle w:val="fontstyle01"/>
+          <w:rFonts w:asciiTheme="majorHAnsi" w:hAnsiTheme="majorHAnsi"/>
+        </w:rPr>
+        <w:t>/’. Sin embargo, por falta de tiempo y por tener la práctica muy desarrollada, no se cambió esta parte.</w:t>
+      </w:r>
+      <w:r>
+        <w:rPr>
+          <w:rStyle w:val="fontstyle01"/>
+          <w:rFonts w:asciiTheme="majorHAnsi" w:hAnsiTheme="majorHAnsi"/>
+        </w:rPr>
+        <w:t xml:space="preserve"> Cabe decir que esto</w:t>
+      </w:r>
+      <w:r>
+        <w:rPr>
+          <w:rStyle w:val="fontstyle01"/>
+          <w:rFonts w:asciiTheme="majorHAnsi" w:hAnsiTheme="majorHAnsi"/>
+        </w:rPr>
+        <w:t xml:space="preserve"> no se considera un problema porque cada página de producto contiene otros enlaces a productos de la categoría que permitirá recorrer un gran abanico de los productos.</w:t>
+      </w:r>
+    </w:p>
+    <w:p>
+      <w:pPr>
+        <w:jc w:val="both"/>
+        <w:rPr>
+          <w:rStyle w:val="fontstyle01"/>
+          <w:rFonts w:asciiTheme="majorHAnsi" w:hAnsiTheme="majorHAnsi"/>
+        </w:rPr>
+      </w:pPr>
+      <w:r>
+        <w:rPr>
+          <w:rStyle w:val="fontstyle01"/>
+          <w:rFonts w:asciiTheme="majorHAnsi" w:hAnsiTheme="majorHAnsi"/>
+        </w:rPr>
+        <w:lastRenderedPageBreak/>
+        <w:t>Por otro lado, el segundo punto a comentar fueron las complicaciones en la parte de unión de ambas webs, ya que no para ambas páginas el código de referencia</w:t>
+      </w:r>
+      <w:r>
+        <w:rPr>
+          <w:rStyle w:val="fontstyle01"/>
+          <w:rFonts w:asciiTheme="majorHAnsi" w:hAnsiTheme="majorHAnsi"/>
+        </w:rPr>
+        <w:t xml:space="preserve"> o modelo</w:t>
+      </w:r>
+      <w:r>
+        <w:rPr>
+          <w:rStyle w:val="fontstyle01"/>
+          <w:rFonts w:asciiTheme="majorHAnsi" w:hAnsiTheme="majorHAnsi"/>
+        </w:rPr>
+        <w:t xml:space="preserve"> hacía</w:t>
+      </w:r>
+      <w:r>
+        <w:rPr>
+          <w:rStyle w:val="fontstyle01"/>
+          <w:rFonts w:asciiTheme="majorHAnsi" w:hAnsiTheme="majorHAnsi"/>
+        </w:rPr>
+        <w:t>n</w:t>
+      </w:r>
+      <w:r>
+        <w:rPr>
+          <w:rStyle w:val="fontstyle01"/>
+          <w:rFonts w:asciiTheme="majorHAnsi" w:hAnsiTheme="majorHAnsi"/>
+        </w:rPr>
+        <w:t xml:space="preserve"> mención </w:t>
+      </w:r>
+      <w:proofErr w:type="gramStart"/>
+      <w:r>
+        <w:rPr>
+          <w:rStyle w:val="fontstyle01"/>
+          <w:rFonts w:asciiTheme="majorHAnsi" w:hAnsiTheme="majorHAnsi"/>
+        </w:rPr>
+        <w:t>al</w:t>
+      </w:r>
+      <w:proofErr w:type="gramEnd"/>
+      <w:r>
+        <w:rPr>
+          <w:rStyle w:val="fontstyle01"/>
+          <w:rFonts w:asciiTheme="majorHAnsi" w:hAnsiTheme="majorHAnsi"/>
+        </w:rPr>
+        <w:t xml:space="preserve"> mismo identificador. Con un estudio exhaustivo de ambas webs y con una adición de lógica en la parte del limpiado de datos del Dominio Virtual, se logró que este identificador fuera el mismo para de esta forma, poder hacer unión con los productos.</w:t>
+      </w:r>
+      <w:r>
+        <w:rPr>
+          <w:rStyle w:val="fontstyle01"/>
+          <w:rFonts w:asciiTheme="majorHAnsi" w:hAnsiTheme="majorHAnsi"/>
+        </w:rPr>
+        <w:t xml:space="preserve"> Es importante decir</w:t>
+      </w:r>
+      <w:r>
+        <w:rPr>
+          <w:rStyle w:val="fontstyle01"/>
+          <w:rFonts w:asciiTheme="majorHAnsi" w:hAnsiTheme="majorHAnsi"/>
+        </w:rPr>
+        <w:t xml:space="preserve"> que esta unión resultó producirse para pocos productos por categoría ya que en los </w:t>
+      </w:r>
+      <w:proofErr w:type="spellStart"/>
+      <w:r>
+        <w:rPr>
+          <w:rStyle w:val="fontstyle01"/>
+          <w:rFonts w:asciiTheme="majorHAnsi" w:hAnsiTheme="majorHAnsi"/>
+        </w:rPr>
+        <w:t>csv</w:t>
+      </w:r>
+      <w:proofErr w:type="spellEnd"/>
+      <w:r>
+        <w:rPr>
+          <w:rStyle w:val="fontstyle01"/>
+          <w:rFonts w:asciiTheme="majorHAnsi" w:hAnsiTheme="majorHAnsi"/>
+        </w:rPr>
+        <w:t xml:space="preserve"> </w:t>
+      </w:r>
+      <w:r>
+        <w:rPr>
+          <w:rStyle w:val="fontstyle01"/>
+          <w:rFonts w:asciiTheme="majorHAnsi" w:hAnsiTheme="majorHAnsi"/>
+        </w:rPr>
+        <w:t>obtenidos</w:t>
+      </w:r>
+      <w:r>
+        <w:rPr>
+          <w:rStyle w:val="fontstyle01"/>
+          <w:rFonts w:asciiTheme="majorHAnsi" w:hAnsiTheme="majorHAnsi"/>
+        </w:rPr>
+        <w:t xml:space="preserve"> de cada web los productos eran muy diferentes unos de otros</w:t>
+      </w:r>
+      <w:r>
+        <w:rPr>
+          <w:rStyle w:val="fontstyle01"/>
+          <w:rFonts w:asciiTheme="majorHAnsi" w:hAnsiTheme="majorHAnsi"/>
+        </w:rPr>
+        <w:t xml:space="preserve"> (hablando de referencias de </w:t>
+      </w:r>
+      <w:proofErr w:type="gramStart"/>
+      <w:r>
+        <w:rPr>
+          <w:rStyle w:val="fontstyle01"/>
+          <w:rFonts w:asciiTheme="majorHAnsi" w:hAnsiTheme="majorHAnsi"/>
+        </w:rPr>
+        <w:t>los mismos</w:t>
+      </w:r>
+      <w:proofErr w:type="gramEnd"/>
+      <w:r>
+        <w:rPr>
+          <w:rStyle w:val="fontstyle01"/>
+          <w:rFonts w:asciiTheme="majorHAnsi" w:hAnsiTheme="majorHAnsi"/>
+        </w:rPr>
+        <w:t>).</w:t>
+      </w:r>
+    </w:p>
+    <w:p>
+      <w:pPr>
+        <w:jc w:val="both"/>
+        <w:rPr>
+          <w:rStyle w:val="fontstyle01"/>
+          <w:rFonts w:asciiTheme="majorHAnsi" w:hAnsiTheme="majorHAnsi"/>
+        </w:rPr>
+      </w:pPr>
+      <w:r>
+        <w:rPr>
+          <w:rStyle w:val="fontstyle01"/>
+          <w:rFonts w:asciiTheme="majorHAnsi" w:hAnsiTheme="majorHAnsi"/>
+        </w:rPr>
+        <w:t xml:space="preserve">Finalmente, la última limitación (y que podría ser objeto de mejora para próximos estudios), </w:t>
+      </w:r>
+      <w:r>
+        <w:rPr>
+          <w:rStyle w:val="fontstyle01"/>
+          <w:rFonts w:asciiTheme="majorHAnsi" w:hAnsiTheme="majorHAnsi"/>
+        </w:rPr>
+        <w:t>fue que</w:t>
+      </w:r>
+      <w:r>
+        <w:rPr>
+          <w:rStyle w:val="fontstyle01"/>
+          <w:rFonts w:asciiTheme="majorHAnsi" w:hAnsiTheme="majorHAnsi"/>
+        </w:rPr>
+        <w:t xml:space="preserve"> en alguna ocasión</w:t>
+      </w:r>
+      <w:r>
+        <w:rPr>
+          <w:rStyle w:val="fontstyle01"/>
+          <w:rFonts w:asciiTheme="majorHAnsi" w:hAnsiTheme="majorHAnsi"/>
+        </w:rPr>
+        <w:t xml:space="preserve"> se contaban con mismos productos (misma marca-modelo) con diferentes precios. Investigando un poco más, esto era debido a que poseían diferentes procesadores, almacenamiento… que eran variables no tomadas en cuenta en este análisis y que complicaban la unión anterior. Por ello, la decisión tomada ha sido seleccionar, en el caso de que esto ocurra, el elemento con el precio más bajo, siendo el consumidor del </w:t>
+      </w:r>
+      <w:proofErr w:type="spellStart"/>
+      <w:r>
+        <w:rPr>
+          <w:rStyle w:val="fontstyle01"/>
+          <w:rFonts w:asciiTheme="majorHAnsi" w:hAnsiTheme="majorHAnsi"/>
+        </w:rPr>
+        <w:t>dataSet</w:t>
+      </w:r>
+      <w:proofErr w:type="spellEnd"/>
+      <w:r>
+        <w:rPr>
+          <w:rStyle w:val="fontstyle01"/>
+          <w:rFonts w:asciiTheme="majorHAnsi" w:hAnsiTheme="majorHAnsi"/>
+        </w:rPr>
+        <w:t xml:space="preserve"> el responsable de verificar si el producto cumple con sus necesidades o requiere uno con mejores características. </w:t>
+      </w:r>
+    </w:p>
+    <w:p>
+      <w:pPr>
         <w:pStyle w:val="Ttulo1"/>
         <w:rPr>
           <w:color w:val="000078"/>
@@ -4590,7 +4868,6 @@
           <w:rFonts w:asciiTheme="majorHAnsi" w:hAnsiTheme="majorHAnsi" w:cstheme="majorHAnsi"/>
           <w:color w:val="000078"/>
         </w:rPr>
-        <w:lastRenderedPageBreak/>
         <w:t xml:space="preserve">La licencia escogida para </w:t>
       </w:r>
       <w:r>
@@ -5180,7 +5457,7 @@
           <w:color w:val="auto"/>
         </w:rPr>
       </w:pPr>
-      <w:hyperlink r:id="rId22" w:history="1">
+      <w:hyperlink r:id="rId22" w:anchor=".YHMxCugzYuU" w:history="1">
         <w:r>
           <w:rPr>
             <w:rStyle w:val="Hipervnculo"/>
@@ -5287,23 +5564,7 @@
                 <w:rFonts w:asciiTheme="majorHAnsi" w:hAnsiTheme="majorHAnsi" w:cstheme="majorHAnsi"/>
                 <w:color w:val="000078"/>
               </w:rPr>
-              <w:t xml:space="preserve">Investigación previa teórica (lectura material UOC, tutoriales y documentación de web </w:t>
-            </w:r>
-            <w:proofErr w:type="spellStart"/>
-            <w:r>
-              <w:rPr>
-                <w:rFonts w:asciiTheme="majorHAnsi" w:hAnsiTheme="majorHAnsi" w:cstheme="majorHAnsi"/>
-                <w:color w:val="000078"/>
-              </w:rPr>
-              <w:t>scraping</w:t>
-            </w:r>
-            <w:proofErr w:type="spellEnd"/>
-            <w:r>
-              <w:rPr>
-                <w:rFonts w:asciiTheme="majorHAnsi" w:hAnsiTheme="majorHAnsi" w:cstheme="majorHAnsi"/>
-                <w:color w:val="000078"/>
-              </w:rPr>
-              <w:t xml:space="preserve"> externos, revisión ejemplos anteriores, etc.)</w:t>
+              <w:t>Investigación previa teórica (lectura material UOC, tutoriales y documentación de web scraping externos, revisión ejemplos anteriores, etc.)</w:t>
             </w:r>
           </w:p>
         </w:tc>
@@ -5391,23 +5652,7 @@
                 <w:rFonts w:asciiTheme="majorHAnsi" w:hAnsiTheme="majorHAnsi" w:cstheme="majorHAnsi"/>
                 <w:color w:val="000078"/>
               </w:rPr>
-              <w:t xml:space="preserve">Desarrollo Web </w:t>
-            </w:r>
-            <w:proofErr w:type="spellStart"/>
-            <w:r>
-              <w:rPr>
-                <w:rFonts w:asciiTheme="majorHAnsi" w:hAnsiTheme="majorHAnsi" w:cstheme="majorHAnsi"/>
-                <w:color w:val="000078"/>
-              </w:rPr>
-              <w:t>Scraping</w:t>
-            </w:r>
-            <w:proofErr w:type="spellEnd"/>
-            <w:r>
-              <w:rPr>
-                <w:rFonts w:asciiTheme="majorHAnsi" w:hAnsiTheme="majorHAnsi" w:cstheme="majorHAnsi"/>
-                <w:color w:val="000078"/>
-              </w:rPr>
-              <w:t xml:space="preserve"> con </w:t>
+              <w:t xml:space="preserve">Desarrollo Web Scraping con </w:t>
             </w:r>
             <w:proofErr w:type="spellStart"/>
             <w:r>
@@ -5460,23 +5705,7 @@
                 <w:rFonts w:asciiTheme="majorHAnsi" w:hAnsiTheme="majorHAnsi" w:cstheme="majorHAnsi"/>
                 <w:color w:val="000078"/>
               </w:rPr>
-              <w:t xml:space="preserve">Desarrollo Web </w:t>
-            </w:r>
-            <w:proofErr w:type="spellStart"/>
-            <w:r>
-              <w:rPr>
-                <w:rFonts w:asciiTheme="majorHAnsi" w:hAnsiTheme="majorHAnsi" w:cstheme="majorHAnsi"/>
-                <w:color w:val="000078"/>
-              </w:rPr>
-              <w:t>Scraping</w:t>
-            </w:r>
-            <w:proofErr w:type="spellEnd"/>
-            <w:r>
-              <w:rPr>
-                <w:rFonts w:asciiTheme="majorHAnsi" w:hAnsiTheme="majorHAnsi" w:cstheme="majorHAnsi"/>
-                <w:color w:val="000078"/>
-              </w:rPr>
-              <w:t xml:space="preserve"> con </w:t>
+              <w:t xml:space="preserve">Desarrollo Web Scraping con </w:t>
             </w:r>
             <w:proofErr w:type="spellStart"/>
             <w:r>
@@ -5631,7 +5860,7 @@
 </file>
 
 <file path=word/endnotes.xml><?xml version="1.0" encoding="utf-8"?>
-<w:endnotes xmlns:wpc="http://schemas.microsoft.com/office/word/2010/wordprocessingCanvas" xmlns:cx="http://schemas.microsoft.com/office/drawing/2014/chartex" xmlns:cx1="http://schemas.microsoft.com/office/drawing/2015/9/8/chartex" xmlns:cx2="http://schemas.microsoft.com/office/drawing/2015/10/21/chartex" xmlns:cx3="http://schemas.microsoft.com/office/drawing/2016/5/9/chartex" xmlns:cx4="http://schemas.microsoft.com/office/drawing/2016/5/10/chartex" xmlns:cx5="http://schemas.microsoft.com/office/drawing/2016/5/11/chartex" xmlns:cx6="http://schemas.microsoft.com/office/drawing/2016/5/12/chartex" xmlns:cx7="http://schemas.microsoft.com/office/drawing/2016/5/13/chartex" xmlns:cx8="http://schemas.microsoft.com/office/drawing/2016/5/14/chartex" xmlns:mc="http://schemas.openxmlformats.org/markup-compatibility/2006" xmlns:aink="http://schemas.microsoft.com/office/drawing/2016/ink" xmlns:am3d="http://schemas.microsoft.com/office/drawing/2017/model3d" xmlns:o="urn:schemas-microsoft-com:office:office" xmlns:r="http://schemas.openxmlformats.org/officeDocument/2006/relationships" xmlns:m="http://schemas.openxmlformats.org/officeDocument/2006/math" xmlns:v="urn:schemas-microsoft-com:vml" xmlns:wp14="http://schemas.microsoft.com/office/word/2010/wordprocessingDrawing" xmlns:wp="http://schemas.openxmlformats.org/drawingml/2006/wordprocessingDrawing" xmlns:w10="urn:schemas-microsoft-com:office:word" xmlns:w="http://schemas.openxmlformats.org/wordprocessingml/2006/main" xmlns:w14="http://schemas.microsoft.com/office/word/2010/wordml" xmlns:w15="http://schemas.microsoft.com/office/word/2012/wordml" xmlns:w16cex="http://schemas.microsoft.com/office/word/2018/wordml/cex" xmlns:w16cid="http://schemas.microsoft.com/office/word/2016/wordml/cid" xmlns:w16="http://schemas.microsoft.com/office/word/2018/wordml" xmlns:w16se="http://schemas.microsoft.com/office/word/2015/wordml/symex" xmlns:wpg="http://schemas.microsoft.com/office/word/2010/wordprocessingGroup" xmlns:wpi="http://schemas.microsoft.com/office/word/2010/wordprocessingInk" xmlns:wne="http://schemas.microsoft.com/office/word/2006/wordml" xmlns:wps="http://schemas.microsoft.com/office/word/2010/wordprocessingShape" mc:Ignorable="w14 w15 w16se w16cid w16 w16cex wp14">
+<w:endnotes xmlns:wpc="http://schemas.microsoft.com/office/word/2010/wordprocessingCanvas" xmlns:cx="http://schemas.microsoft.com/office/drawing/2014/chartex" xmlns:cx1="http://schemas.microsoft.com/office/drawing/2015/9/8/chartex" xmlns:cx2="http://schemas.microsoft.com/office/drawing/2015/10/21/chartex" xmlns:cx3="http://schemas.microsoft.com/office/drawing/2016/5/9/chartex" xmlns:cx4="http://schemas.microsoft.com/office/drawing/2016/5/10/chartex" xmlns:cx5="http://schemas.microsoft.com/office/drawing/2016/5/11/chartex" xmlns:cx6="http://schemas.microsoft.com/office/drawing/2016/5/12/chartex" xmlns:cx7="http://schemas.microsoft.com/office/drawing/2016/5/13/chartex" xmlns:cx8="http://schemas.microsoft.com/office/drawing/2016/5/14/chartex" xmlns:mc="http://schemas.openxmlformats.org/markup-compatibility/2006" xmlns:aink="http://schemas.microsoft.com/office/drawing/2016/ink" xmlns:am3d="http://schemas.microsoft.com/office/drawing/2017/model3d" xmlns:o="urn:schemas-microsoft-com:office:office" xmlns:r="http://schemas.openxmlformats.org/officeDocument/2006/relationships" xmlns:m="http://schemas.openxmlformats.org/officeDocument/2006/math" xmlns:v="urn:schemas-microsoft-com:vml" xmlns:wp14="http://schemas.microsoft.com/office/word/2010/wordprocessingDrawing" xmlns:wp="http://schemas.openxmlformats.org/drawingml/2006/wordprocessingDrawing" xmlns:w10="urn:schemas-microsoft-com:office:word" xmlns:w="http://schemas.openxmlformats.org/wordprocessingml/2006/main" xmlns:w14="http://schemas.microsoft.com/office/word/2010/wordml" xmlns:w15="http://schemas.microsoft.com/office/word/2012/wordml" xmlns:w16cex="http://schemas.microsoft.com/office/word/2018/wordml/cex" xmlns:w16cid="http://schemas.microsoft.com/office/word/2016/wordml/cid" xmlns:w16="http://schemas.microsoft.com/office/word/2018/wordml" xmlns:w16sdtdh="http://schemas.microsoft.com/office/word/2020/wordml/sdtdatahash" xmlns:w16se="http://schemas.microsoft.com/office/word/2015/wordml/symex" xmlns:wpg="http://schemas.microsoft.com/office/word/2010/wordprocessingGroup" xmlns:wpi="http://schemas.microsoft.com/office/word/2010/wordprocessingInk" xmlns:wne="http://schemas.microsoft.com/office/word/2006/wordml" xmlns:wps="http://schemas.microsoft.com/office/word/2010/wordprocessingShape" mc:Ignorable="w14 w15 w16se w16cid w16 w16cex w16sdtdh wp14">
   <w:endnote w:type="separator" w:id="-1">
     <w:p>
       <w:pPr>
@@ -5656,7 +5885,7 @@
 </file>
 
 <file path=word/footer1.xml><?xml version="1.0" encoding="utf-8"?>
-<w:ftr xmlns:wpc="http://schemas.microsoft.com/office/word/2010/wordprocessingCanvas" xmlns:cx="http://schemas.microsoft.com/office/drawing/2014/chartex" xmlns:cx1="http://schemas.microsoft.com/office/drawing/2015/9/8/chartex" xmlns:cx2="http://schemas.microsoft.com/office/drawing/2015/10/21/chartex" xmlns:cx3="http://schemas.microsoft.com/office/drawing/2016/5/9/chartex" xmlns:cx4="http://schemas.microsoft.com/office/drawing/2016/5/10/chartex" xmlns:cx5="http://schemas.microsoft.com/office/drawing/2016/5/11/chartex" xmlns:cx6="http://schemas.microsoft.com/office/drawing/2016/5/12/chartex" xmlns:cx7="http://schemas.microsoft.com/office/drawing/2016/5/13/chartex" xmlns:cx8="http://schemas.microsoft.com/office/drawing/2016/5/14/chartex" xmlns:mc="http://schemas.openxmlformats.org/markup-compatibility/2006" xmlns:aink="http://schemas.microsoft.com/office/drawing/2016/ink" xmlns:am3d="http://schemas.microsoft.com/office/drawing/2017/model3d" xmlns:o="urn:schemas-microsoft-com:office:office" xmlns:r="http://schemas.openxmlformats.org/officeDocument/2006/relationships" xmlns:m="http://schemas.openxmlformats.org/officeDocument/2006/math" xmlns:v="urn:schemas-microsoft-com:vml" xmlns:wp14="http://schemas.microsoft.com/office/word/2010/wordprocessingDrawing" xmlns:wp="http://schemas.openxmlformats.org/drawingml/2006/wordprocessingDrawing" xmlns:w10="urn:schemas-microsoft-com:office:word" xmlns:w="http://schemas.openxmlformats.org/wordprocessingml/2006/main" xmlns:w14="http://schemas.microsoft.com/office/word/2010/wordml" xmlns:w15="http://schemas.microsoft.com/office/word/2012/wordml" xmlns:w16cex="http://schemas.microsoft.com/office/word/2018/wordml/cex" xmlns:w16cid="http://schemas.microsoft.com/office/word/2016/wordml/cid" xmlns:w16="http://schemas.microsoft.com/office/word/2018/wordml" xmlns:w16se="http://schemas.microsoft.com/office/word/2015/wordml/symex" xmlns:wpg="http://schemas.microsoft.com/office/word/2010/wordprocessingGroup" xmlns:wpi="http://schemas.microsoft.com/office/word/2010/wordprocessingInk" xmlns:wne="http://schemas.microsoft.com/office/word/2006/wordml" xmlns:wps="http://schemas.microsoft.com/office/word/2010/wordprocessingShape" mc:Ignorable="w14 w15 w16se w16cid w16 w16cex wp14">
+<w:ftr xmlns:wpc="http://schemas.microsoft.com/office/word/2010/wordprocessingCanvas" xmlns:cx="http://schemas.microsoft.com/office/drawing/2014/chartex" xmlns:cx1="http://schemas.microsoft.com/office/drawing/2015/9/8/chartex" xmlns:cx2="http://schemas.microsoft.com/office/drawing/2015/10/21/chartex" xmlns:cx3="http://schemas.microsoft.com/office/drawing/2016/5/9/chartex" xmlns:cx4="http://schemas.microsoft.com/office/drawing/2016/5/10/chartex" xmlns:cx5="http://schemas.microsoft.com/office/drawing/2016/5/11/chartex" xmlns:cx6="http://schemas.microsoft.com/office/drawing/2016/5/12/chartex" xmlns:cx7="http://schemas.microsoft.com/office/drawing/2016/5/13/chartex" xmlns:cx8="http://schemas.microsoft.com/office/drawing/2016/5/14/chartex" xmlns:mc="http://schemas.openxmlformats.org/markup-compatibility/2006" xmlns:aink="http://schemas.microsoft.com/office/drawing/2016/ink" xmlns:am3d="http://schemas.microsoft.com/office/drawing/2017/model3d" xmlns:o="urn:schemas-microsoft-com:office:office" xmlns:r="http://schemas.openxmlformats.org/officeDocument/2006/relationships" xmlns:m="http://schemas.openxmlformats.org/officeDocument/2006/math" xmlns:v="urn:schemas-microsoft-com:vml" xmlns:wp14="http://schemas.microsoft.com/office/word/2010/wordprocessingDrawing" xmlns:wp="http://schemas.openxmlformats.org/drawingml/2006/wordprocessingDrawing" xmlns:w10="urn:schemas-microsoft-com:office:word" xmlns:w="http://schemas.openxmlformats.org/wordprocessingml/2006/main" xmlns:w14="http://schemas.microsoft.com/office/word/2010/wordml" xmlns:w15="http://schemas.microsoft.com/office/word/2012/wordml" xmlns:w16cex="http://schemas.microsoft.com/office/word/2018/wordml/cex" xmlns:w16cid="http://schemas.microsoft.com/office/word/2016/wordml/cid" xmlns:w16="http://schemas.microsoft.com/office/word/2018/wordml" xmlns:w16sdtdh="http://schemas.microsoft.com/office/word/2020/wordml/sdtdatahash" xmlns:w16se="http://schemas.microsoft.com/office/word/2015/wordml/symex" xmlns:wpg="http://schemas.microsoft.com/office/word/2010/wordprocessingGroup" xmlns:wpi="http://schemas.microsoft.com/office/word/2010/wordprocessingInk" xmlns:wne="http://schemas.microsoft.com/office/word/2006/wordml" xmlns:wps="http://schemas.microsoft.com/office/word/2010/wordprocessingShape" mc:Ignorable="w14 w15 w16se w16cid w16 w16cex w16sdtdh wp14">
   <w:p>
     <w:pPr>
       <w:pStyle w:val="Piedepgina"/>
@@ -5672,7 +5901,7 @@
 </file>
 
 <file path=word/footer2.xml><?xml version="1.0" encoding="utf-8"?>
-<w:ftr xmlns:wpc="http://schemas.microsoft.com/office/word/2010/wordprocessingCanvas" xmlns:cx="http://schemas.microsoft.com/office/drawing/2014/chartex" xmlns:cx1="http://schemas.microsoft.com/office/drawing/2015/9/8/chartex" xmlns:cx2="http://schemas.microsoft.com/office/drawing/2015/10/21/chartex" xmlns:cx3="http://schemas.microsoft.com/office/drawing/2016/5/9/chartex" xmlns:cx4="http://schemas.microsoft.com/office/drawing/2016/5/10/chartex" xmlns:cx5="http://schemas.microsoft.com/office/drawing/2016/5/11/chartex" xmlns:cx6="http://schemas.microsoft.com/office/drawing/2016/5/12/chartex" xmlns:cx7="http://schemas.microsoft.com/office/drawing/2016/5/13/chartex" xmlns:cx8="http://schemas.microsoft.com/office/drawing/2016/5/14/chartex" xmlns:mc="http://schemas.openxmlformats.org/markup-compatibility/2006" xmlns:aink="http://schemas.microsoft.com/office/drawing/2016/ink" xmlns:am3d="http://schemas.microsoft.com/office/drawing/2017/model3d" xmlns:o="urn:schemas-microsoft-com:office:office" xmlns:r="http://schemas.openxmlformats.org/officeDocument/2006/relationships" xmlns:m="http://schemas.openxmlformats.org/officeDocument/2006/math" xmlns:v="urn:schemas-microsoft-com:vml" xmlns:wp14="http://schemas.microsoft.com/office/word/2010/wordprocessingDrawing" xmlns:wp="http://schemas.openxmlformats.org/drawingml/2006/wordprocessingDrawing" xmlns:w10="urn:schemas-microsoft-com:office:word" xmlns:w="http://schemas.openxmlformats.org/wordprocessingml/2006/main" xmlns:w14="http://schemas.microsoft.com/office/word/2010/wordml" xmlns:w15="http://schemas.microsoft.com/office/word/2012/wordml" xmlns:w16cex="http://schemas.microsoft.com/office/word/2018/wordml/cex" xmlns:w16cid="http://schemas.microsoft.com/office/word/2016/wordml/cid" xmlns:w16="http://schemas.microsoft.com/office/word/2018/wordml" xmlns:w16se="http://schemas.microsoft.com/office/word/2015/wordml/symex" xmlns:wpg="http://schemas.microsoft.com/office/word/2010/wordprocessingGroup" xmlns:wpi="http://schemas.microsoft.com/office/word/2010/wordprocessingInk" xmlns:wne="http://schemas.microsoft.com/office/word/2006/wordml" xmlns:wps="http://schemas.microsoft.com/office/word/2010/wordprocessingShape" mc:Ignorable="w14 w15 w16se w16cid w16 w16cex wp14">
+<w:ftr xmlns:wpc="http://schemas.microsoft.com/office/word/2010/wordprocessingCanvas" xmlns:cx="http://schemas.microsoft.com/office/drawing/2014/chartex" xmlns:cx1="http://schemas.microsoft.com/office/drawing/2015/9/8/chartex" xmlns:cx2="http://schemas.microsoft.com/office/drawing/2015/10/21/chartex" xmlns:cx3="http://schemas.microsoft.com/office/drawing/2016/5/9/chartex" xmlns:cx4="http://schemas.microsoft.com/office/drawing/2016/5/10/chartex" xmlns:cx5="http://schemas.microsoft.com/office/drawing/2016/5/11/chartex" xmlns:cx6="http://schemas.microsoft.com/office/drawing/2016/5/12/chartex" xmlns:cx7="http://schemas.microsoft.com/office/drawing/2016/5/13/chartex" xmlns:cx8="http://schemas.microsoft.com/office/drawing/2016/5/14/chartex" xmlns:mc="http://schemas.openxmlformats.org/markup-compatibility/2006" xmlns:aink="http://schemas.microsoft.com/office/drawing/2016/ink" xmlns:am3d="http://schemas.microsoft.com/office/drawing/2017/model3d" xmlns:o="urn:schemas-microsoft-com:office:office" xmlns:r="http://schemas.openxmlformats.org/officeDocument/2006/relationships" xmlns:m="http://schemas.openxmlformats.org/officeDocument/2006/math" xmlns:v="urn:schemas-microsoft-com:vml" xmlns:wp14="http://schemas.microsoft.com/office/word/2010/wordprocessingDrawing" xmlns:wp="http://schemas.openxmlformats.org/drawingml/2006/wordprocessingDrawing" xmlns:w10="urn:schemas-microsoft-com:office:word" xmlns:w="http://schemas.openxmlformats.org/wordprocessingml/2006/main" xmlns:w14="http://schemas.microsoft.com/office/word/2010/wordml" xmlns:w15="http://schemas.microsoft.com/office/word/2012/wordml" xmlns:w16cex="http://schemas.microsoft.com/office/word/2018/wordml/cex" xmlns:w16cid="http://schemas.microsoft.com/office/word/2016/wordml/cid" xmlns:w16="http://schemas.microsoft.com/office/word/2018/wordml" xmlns:w16sdtdh="http://schemas.microsoft.com/office/word/2020/wordml/sdtdatahash" xmlns:w16se="http://schemas.microsoft.com/office/word/2015/wordml/symex" xmlns:wpg="http://schemas.microsoft.com/office/word/2010/wordprocessingGroup" xmlns:wpi="http://schemas.microsoft.com/office/word/2010/wordprocessingInk" xmlns:wne="http://schemas.microsoft.com/office/word/2006/wordml" xmlns:wps="http://schemas.microsoft.com/office/word/2010/wordprocessingShape" mc:Ignorable="w14 w15 w16se w16cid w16 w16cex w16sdtdh wp14">
   <w:sdt>
     <w:sdtPr>
       <w:id w:val="-1317258694"/>
@@ -5681,6 +5910,7 @@
         <w:docPartUnique/>
       </w:docPartObj>
     </w:sdtPr>
+    <w:sdtEndPr/>
     <w:sdtContent>
       <w:p>
         <w:pPr>
@@ -5714,7 +5944,7 @@
 </file>
 
 <file path=word/footnotes.xml><?xml version="1.0" encoding="utf-8"?>
-<w:footnotes xmlns:wpc="http://schemas.microsoft.com/office/word/2010/wordprocessingCanvas" xmlns:cx="http://schemas.microsoft.com/office/drawing/2014/chartex" xmlns:cx1="http://schemas.microsoft.com/office/drawing/2015/9/8/chartex" xmlns:cx2="http://schemas.microsoft.com/office/drawing/2015/10/21/chartex" xmlns:cx3="http://schemas.microsoft.com/office/drawing/2016/5/9/chartex" xmlns:cx4="http://schemas.microsoft.com/office/drawing/2016/5/10/chartex" xmlns:cx5="http://schemas.microsoft.com/office/drawing/2016/5/11/chartex" xmlns:cx6="http://schemas.microsoft.com/office/drawing/2016/5/12/chartex" xmlns:cx7="http://schemas.microsoft.com/office/drawing/2016/5/13/chartex" xmlns:cx8="http://schemas.microsoft.com/office/drawing/2016/5/14/chartex" xmlns:mc="http://schemas.openxmlformats.org/markup-compatibility/2006" xmlns:aink="http://schemas.microsoft.com/office/drawing/2016/ink" xmlns:am3d="http://schemas.microsoft.com/office/drawing/2017/model3d" xmlns:o="urn:schemas-microsoft-com:office:office" xmlns:r="http://schemas.openxmlformats.org/officeDocument/2006/relationships" xmlns:m="http://schemas.openxmlformats.org/officeDocument/2006/math" xmlns:v="urn:schemas-microsoft-com:vml" xmlns:wp14="http://schemas.microsoft.com/office/word/2010/wordprocessingDrawing" xmlns:wp="http://schemas.openxmlformats.org/drawingml/2006/wordprocessingDrawing" xmlns:w10="urn:schemas-microsoft-com:office:word" xmlns:w="http://schemas.openxmlformats.org/wordprocessingml/2006/main" xmlns:w14="http://schemas.microsoft.com/office/word/2010/wordml" xmlns:w15="http://schemas.microsoft.com/office/word/2012/wordml" xmlns:w16cex="http://schemas.microsoft.com/office/word/2018/wordml/cex" xmlns:w16cid="http://schemas.microsoft.com/office/word/2016/wordml/cid" xmlns:w16="http://schemas.microsoft.com/office/word/2018/wordml" xmlns:w16se="http://schemas.microsoft.com/office/word/2015/wordml/symex" xmlns:wpg="http://schemas.microsoft.com/office/word/2010/wordprocessingGroup" xmlns:wpi="http://schemas.microsoft.com/office/word/2010/wordprocessingInk" xmlns:wne="http://schemas.microsoft.com/office/word/2006/wordml" xmlns:wps="http://schemas.microsoft.com/office/word/2010/wordprocessingShape" mc:Ignorable="w14 w15 w16se w16cid w16 w16cex wp14">
+<w:footnotes xmlns:wpc="http://schemas.microsoft.com/office/word/2010/wordprocessingCanvas" xmlns:cx="http://schemas.microsoft.com/office/drawing/2014/chartex" xmlns:cx1="http://schemas.microsoft.com/office/drawing/2015/9/8/chartex" xmlns:cx2="http://schemas.microsoft.com/office/drawing/2015/10/21/chartex" xmlns:cx3="http://schemas.microsoft.com/office/drawing/2016/5/9/chartex" xmlns:cx4="http://schemas.microsoft.com/office/drawing/2016/5/10/chartex" xmlns:cx5="http://schemas.microsoft.com/office/drawing/2016/5/11/chartex" xmlns:cx6="http://schemas.microsoft.com/office/drawing/2016/5/12/chartex" xmlns:cx7="http://schemas.microsoft.com/office/drawing/2016/5/13/chartex" xmlns:cx8="http://schemas.microsoft.com/office/drawing/2016/5/14/chartex" xmlns:mc="http://schemas.openxmlformats.org/markup-compatibility/2006" xmlns:aink="http://schemas.microsoft.com/office/drawing/2016/ink" xmlns:am3d="http://schemas.microsoft.com/office/drawing/2017/model3d" xmlns:o="urn:schemas-microsoft-com:office:office" xmlns:r="http://schemas.openxmlformats.org/officeDocument/2006/relationships" xmlns:m="http://schemas.openxmlformats.org/officeDocument/2006/math" xmlns:v="urn:schemas-microsoft-com:vml" xmlns:wp14="http://schemas.microsoft.com/office/word/2010/wordprocessingDrawing" xmlns:wp="http://schemas.openxmlformats.org/drawingml/2006/wordprocessingDrawing" xmlns:w10="urn:schemas-microsoft-com:office:word" xmlns:w="http://schemas.openxmlformats.org/wordprocessingml/2006/main" xmlns:w14="http://schemas.microsoft.com/office/word/2010/wordml" xmlns:w15="http://schemas.microsoft.com/office/word/2012/wordml" xmlns:w16cex="http://schemas.microsoft.com/office/word/2018/wordml/cex" xmlns:w16cid="http://schemas.microsoft.com/office/word/2016/wordml/cid" xmlns:w16="http://schemas.microsoft.com/office/word/2018/wordml" xmlns:w16sdtdh="http://schemas.microsoft.com/office/word/2020/wordml/sdtdatahash" xmlns:w16se="http://schemas.microsoft.com/office/word/2015/wordml/symex" xmlns:wpg="http://schemas.microsoft.com/office/word/2010/wordprocessingGroup" xmlns:wpi="http://schemas.microsoft.com/office/word/2010/wordprocessingInk" xmlns:wne="http://schemas.microsoft.com/office/word/2006/wordml" xmlns:wps="http://schemas.microsoft.com/office/word/2010/wordprocessingShape" mc:Ignorable="w14 w15 w16se w16cid w16 w16cex w16sdtdh wp14">
   <w:footnote w:type="separator" w:id="-1">
     <w:p>
       <w:pPr>
@@ -5739,7 +5969,7 @@
 </file>
 
 <file path=word/numbering.xml><?xml version="1.0" encoding="utf-8"?>
-<w:numbering xmlns:wpc="http://schemas.microsoft.com/office/word/2010/wordprocessingCanvas" xmlns:cx="http://schemas.microsoft.com/office/drawing/2014/chartex" xmlns:cx1="http://schemas.microsoft.com/office/drawing/2015/9/8/chartex" xmlns:cx2="http://schemas.microsoft.com/office/drawing/2015/10/21/chartex" xmlns:cx3="http://schemas.microsoft.com/office/drawing/2016/5/9/chartex" xmlns:cx4="http://schemas.microsoft.com/office/drawing/2016/5/10/chartex" xmlns:cx5="http://schemas.microsoft.com/office/drawing/2016/5/11/chartex" xmlns:cx6="http://schemas.microsoft.com/office/drawing/2016/5/12/chartex" xmlns:cx7="http://schemas.microsoft.com/office/drawing/2016/5/13/chartex" xmlns:cx8="http://schemas.microsoft.com/office/drawing/2016/5/14/chartex" xmlns:mc="http://schemas.openxmlformats.org/markup-compatibility/2006" xmlns:aink="http://schemas.microsoft.com/office/drawing/2016/ink" xmlns:am3d="http://schemas.microsoft.com/office/drawing/2017/model3d" xmlns:o="urn:schemas-microsoft-com:office:office" xmlns:r="http://schemas.openxmlformats.org/officeDocument/2006/relationships" xmlns:m="http://schemas.openxmlformats.org/officeDocument/2006/math" xmlns:v="urn:schemas-microsoft-com:vml" xmlns:wp14="http://schemas.microsoft.com/office/word/2010/wordprocessingDrawing" xmlns:wp="http://schemas.openxmlformats.org/drawingml/2006/wordprocessingDrawing" xmlns:w10="urn:schemas-microsoft-com:office:word" xmlns:w="http://schemas.openxmlformats.org/wordprocessingml/2006/main" xmlns:w14="http://schemas.microsoft.com/office/word/2010/wordml" xmlns:w15="http://schemas.microsoft.com/office/word/2012/wordml" xmlns:w16cex="http://schemas.microsoft.com/office/word/2018/wordml/cex" xmlns:w16cid="http://schemas.microsoft.com/office/word/2016/wordml/cid" xmlns:w16="http://schemas.microsoft.com/office/word/2018/wordml" xmlns:w16se="http://schemas.microsoft.com/office/word/2015/wordml/symex" xmlns:wpg="http://schemas.microsoft.com/office/word/2010/wordprocessingGroup" xmlns:wpi="http://schemas.microsoft.com/office/word/2010/wordprocessingInk" xmlns:wne="http://schemas.microsoft.com/office/word/2006/wordml" xmlns:wps="http://schemas.microsoft.com/office/word/2010/wordprocessingShape" mc:Ignorable="w14 w15 w16se w16cid w16 w16cex wp14">
+<w:numbering xmlns:wpc="http://schemas.microsoft.com/office/word/2010/wordprocessingCanvas" xmlns:cx="http://schemas.microsoft.com/office/drawing/2014/chartex" xmlns:cx1="http://schemas.microsoft.com/office/drawing/2015/9/8/chartex" xmlns:cx2="http://schemas.microsoft.com/office/drawing/2015/10/21/chartex" xmlns:cx3="http://schemas.microsoft.com/office/drawing/2016/5/9/chartex" xmlns:cx4="http://schemas.microsoft.com/office/drawing/2016/5/10/chartex" xmlns:cx5="http://schemas.microsoft.com/office/drawing/2016/5/11/chartex" xmlns:cx6="http://schemas.microsoft.com/office/drawing/2016/5/12/chartex" xmlns:cx7="http://schemas.microsoft.com/office/drawing/2016/5/13/chartex" xmlns:cx8="http://schemas.microsoft.com/office/drawing/2016/5/14/chartex" xmlns:mc="http://schemas.openxmlformats.org/markup-compatibility/2006" xmlns:aink="http://schemas.microsoft.com/office/drawing/2016/ink" xmlns:am3d="http://schemas.microsoft.com/office/drawing/2017/model3d" xmlns:o="urn:schemas-microsoft-com:office:office" xmlns:r="http://schemas.openxmlformats.org/officeDocument/2006/relationships" xmlns:m="http://schemas.openxmlformats.org/officeDocument/2006/math" xmlns:v="urn:schemas-microsoft-com:vml" xmlns:wp14="http://schemas.microsoft.com/office/word/2010/wordprocessingDrawing" xmlns:wp="http://schemas.openxmlformats.org/drawingml/2006/wordprocessingDrawing" xmlns:w10="urn:schemas-microsoft-com:office:word" xmlns:w="http://schemas.openxmlformats.org/wordprocessingml/2006/main" xmlns:w14="http://schemas.microsoft.com/office/word/2010/wordml" xmlns:w15="http://schemas.microsoft.com/office/word/2012/wordml" xmlns:w16cex="http://schemas.microsoft.com/office/word/2018/wordml/cex" xmlns:w16cid="http://schemas.microsoft.com/office/word/2016/wordml/cid" xmlns:w16="http://schemas.microsoft.com/office/word/2018/wordml" xmlns:w16sdtdh="http://schemas.microsoft.com/office/word/2020/wordml/sdtdatahash" xmlns:w16se="http://schemas.microsoft.com/office/word/2015/wordml/symex" xmlns:wpg="http://schemas.microsoft.com/office/word/2010/wordprocessingGroup" xmlns:wpi="http://schemas.microsoft.com/office/word/2010/wordprocessingInk" xmlns:wne="http://schemas.microsoft.com/office/word/2006/wordml" xmlns:wps="http://schemas.microsoft.com/office/word/2010/wordprocessingShape" mc:Ignorable="w14 w15 w16se w16cid w16 w16cex w16sdtdh wp14">
   <w:abstractNum w:abstractNumId="0" w15:restartNumberingAfterBreak="0">
     <w:nsid w:val="03532CD6"/>
     <w:multiLevelType w:val="hybridMultilevel"/>
@@ -7760,7 +7990,7 @@
 </file>
 
 <file path=word/styles.xml><?xml version="1.0" encoding="utf-8"?>
-<w:styles xmlns:mc="http://schemas.openxmlformats.org/markup-compatibility/2006" xmlns:r="http://schemas.openxmlformats.org/officeDocument/2006/relationships" xmlns:w="http://schemas.openxmlformats.org/wordprocessingml/2006/main" xmlns:w14="http://schemas.microsoft.com/office/word/2010/wordml" xmlns:w15="http://schemas.microsoft.com/office/word/2012/wordml" xmlns:w16cex="http://schemas.microsoft.com/office/word/2018/wordml/cex" xmlns:w16cid="http://schemas.microsoft.com/office/word/2016/wordml/cid" xmlns:w16="http://schemas.microsoft.com/office/word/2018/wordml" xmlns:w16se="http://schemas.microsoft.com/office/word/2015/wordml/symex" mc:Ignorable="w14 w15 w16se w16cid w16 w16cex">
+<w:styles xmlns:mc="http://schemas.openxmlformats.org/markup-compatibility/2006" xmlns:r="http://schemas.openxmlformats.org/officeDocument/2006/relationships" xmlns:w="http://schemas.openxmlformats.org/wordprocessingml/2006/main" xmlns:w14="http://schemas.microsoft.com/office/word/2010/wordml" xmlns:w15="http://schemas.microsoft.com/office/word/2012/wordml" xmlns:w16cex="http://schemas.microsoft.com/office/word/2018/wordml/cex" xmlns:w16cid="http://schemas.microsoft.com/office/word/2016/wordml/cid" xmlns:w16="http://schemas.microsoft.com/office/word/2018/wordml" xmlns:w16sdtdh="http://schemas.microsoft.com/office/word/2020/wordml/sdtdatahash" xmlns:w16se="http://schemas.microsoft.com/office/word/2015/wordml/symex" mc:Ignorable="w14 w15 w16se w16cid w16 w16cex w16sdtdh">
   <w:docDefaults>
     <w:rPrDefault>
       <w:rPr>
@@ -8455,7 +8685,7 @@
 </file>
 
 <file path=word/glossary/document.xml><?xml version="1.0" encoding="utf-8"?>
-<w:glossaryDocument xmlns:wpc="http://schemas.microsoft.com/office/word/2010/wordprocessingCanvas" xmlns:cx="http://schemas.microsoft.com/office/drawing/2014/chartex" xmlns:cx1="http://schemas.microsoft.com/office/drawing/2015/9/8/chartex" xmlns:cx2="http://schemas.microsoft.com/office/drawing/2015/10/21/chartex" xmlns:cx3="http://schemas.microsoft.com/office/drawing/2016/5/9/chartex" xmlns:cx4="http://schemas.microsoft.com/office/drawing/2016/5/10/chartex" xmlns:cx5="http://schemas.microsoft.com/office/drawing/2016/5/11/chartex" xmlns:cx6="http://schemas.microsoft.com/office/drawing/2016/5/12/chartex" xmlns:cx7="http://schemas.microsoft.com/office/drawing/2016/5/13/chartex" xmlns:cx8="http://schemas.microsoft.com/office/drawing/2016/5/14/chartex" xmlns:mc="http://schemas.openxmlformats.org/markup-compatibility/2006" xmlns:aink="http://schemas.microsoft.com/office/drawing/2016/ink" xmlns:am3d="http://schemas.microsoft.com/office/drawing/2017/model3d" xmlns:o="urn:schemas-microsoft-com:office:office" xmlns:r="http://schemas.openxmlformats.org/officeDocument/2006/relationships" xmlns:m="http://schemas.openxmlformats.org/officeDocument/2006/math" xmlns:v="urn:schemas-microsoft-com:vml" xmlns:wp14="http://schemas.microsoft.com/office/word/2010/wordprocessingDrawing" xmlns:wp="http://schemas.openxmlformats.org/drawingml/2006/wordprocessingDrawing" xmlns:w10="urn:schemas-microsoft-com:office:word" xmlns:w="http://schemas.openxmlformats.org/wordprocessingml/2006/main" xmlns:w14="http://schemas.microsoft.com/office/word/2010/wordml" xmlns:w15="http://schemas.microsoft.com/office/word/2012/wordml" xmlns:w16cex="http://schemas.microsoft.com/office/word/2018/wordml/cex" xmlns:w16cid="http://schemas.microsoft.com/office/word/2016/wordml/cid" xmlns:w16="http://schemas.microsoft.com/office/word/2018/wordml" xmlns:w16se="http://schemas.microsoft.com/office/word/2015/wordml/symex" xmlns:wpg="http://schemas.microsoft.com/office/word/2010/wordprocessingGroup" xmlns:wpi="http://schemas.microsoft.com/office/word/2010/wordprocessingInk" xmlns:wne="http://schemas.microsoft.com/office/word/2006/wordml" xmlns:wps="http://schemas.microsoft.com/office/word/2010/wordprocessingShape" mc:Ignorable="w14 w15 w16se w16cid w16 w16cex wp14">
+<w:glossaryDocument xmlns:wpc="http://schemas.microsoft.com/office/word/2010/wordprocessingCanvas" xmlns:cx="http://schemas.microsoft.com/office/drawing/2014/chartex" xmlns:cx1="http://schemas.microsoft.com/office/drawing/2015/9/8/chartex" xmlns:cx2="http://schemas.microsoft.com/office/drawing/2015/10/21/chartex" xmlns:cx3="http://schemas.microsoft.com/office/drawing/2016/5/9/chartex" xmlns:cx4="http://schemas.microsoft.com/office/drawing/2016/5/10/chartex" xmlns:cx5="http://schemas.microsoft.com/office/drawing/2016/5/11/chartex" xmlns:cx6="http://schemas.microsoft.com/office/drawing/2016/5/12/chartex" xmlns:cx7="http://schemas.microsoft.com/office/drawing/2016/5/13/chartex" xmlns:cx8="http://schemas.microsoft.com/office/drawing/2016/5/14/chartex" xmlns:mc="http://schemas.openxmlformats.org/markup-compatibility/2006" xmlns:aink="http://schemas.microsoft.com/office/drawing/2016/ink" xmlns:am3d="http://schemas.microsoft.com/office/drawing/2017/model3d" xmlns:o="urn:schemas-microsoft-com:office:office" xmlns:r="http://schemas.openxmlformats.org/officeDocument/2006/relationships" xmlns:m="http://schemas.openxmlformats.org/officeDocument/2006/math" xmlns:v="urn:schemas-microsoft-com:vml" xmlns:wp14="http://schemas.microsoft.com/office/word/2010/wordprocessingDrawing" xmlns:wp="http://schemas.openxmlformats.org/drawingml/2006/wordprocessingDrawing" xmlns:w10="urn:schemas-microsoft-com:office:word" xmlns:w="http://schemas.openxmlformats.org/wordprocessingml/2006/main" xmlns:w14="http://schemas.microsoft.com/office/word/2010/wordml" xmlns:w15="http://schemas.microsoft.com/office/word/2012/wordml" xmlns:w16cex="http://schemas.microsoft.com/office/word/2018/wordml/cex" xmlns:w16cid="http://schemas.microsoft.com/office/word/2016/wordml/cid" xmlns:w16="http://schemas.microsoft.com/office/word/2018/wordml" xmlns:w16sdtdh="http://schemas.microsoft.com/office/word/2020/wordml/sdtdatahash" xmlns:w16se="http://schemas.microsoft.com/office/word/2015/wordml/symex" xmlns:wpg="http://schemas.microsoft.com/office/word/2010/wordprocessingGroup" xmlns:wpi="http://schemas.microsoft.com/office/word/2010/wordprocessingInk" xmlns:wne="http://schemas.microsoft.com/office/word/2006/wordml" xmlns:wps="http://schemas.microsoft.com/office/word/2010/wordprocessingShape" mc:Ignorable="w14 w15 w16se w16cid w16 w16cex w16sdtdh wp14">
   <w:docParts>
     <w:docPart>
       <w:docPartPr>
@@ -8525,7 +8755,7 @@
 </file>
 
 <file path=word/glossary/fontTable.xml><?xml version="1.0" encoding="utf-8"?>
-<w:fonts xmlns:mc="http://schemas.openxmlformats.org/markup-compatibility/2006" xmlns:r="http://schemas.openxmlformats.org/officeDocument/2006/relationships" xmlns:w="http://schemas.openxmlformats.org/wordprocessingml/2006/main" xmlns:w14="http://schemas.microsoft.com/office/word/2010/wordml" xmlns:w15="http://schemas.microsoft.com/office/word/2012/wordml" xmlns:w16cex="http://schemas.microsoft.com/office/word/2018/wordml/cex" xmlns:w16cid="http://schemas.microsoft.com/office/word/2016/wordml/cid" xmlns:w16="http://schemas.microsoft.com/office/word/2018/wordml" xmlns:w16se="http://schemas.microsoft.com/office/word/2015/wordml/symex" mc:Ignorable="w14 w15 w16se w16cid w16 w16cex">
+<w:fonts xmlns:mc="http://schemas.openxmlformats.org/markup-compatibility/2006" xmlns:r="http://schemas.openxmlformats.org/officeDocument/2006/relationships" xmlns:w="http://schemas.openxmlformats.org/wordprocessingml/2006/main" xmlns:w14="http://schemas.microsoft.com/office/word/2010/wordml" xmlns:w15="http://schemas.microsoft.com/office/word/2012/wordml" xmlns:w16cex="http://schemas.microsoft.com/office/word/2018/wordml/cex" xmlns:w16cid="http://schemas.microsoft.com/office/word/2016/wordml/cid" xmlns:w16="http://schemas.microsoft.com/office/word/2018/wordml" xmlns:w16sdtdh="http://schemas.microsoft.com/office/word/2020/wordml/sdtdatahash" xmlns:w16se="http://schemas.microsoft.com/office/word/2015/wordml/symex" mc:Ignorable="w14 w15 w16se w16cid w16 w16cex w16sdtdh">
   <w:font w:name="Symbol">
     <w:panose1 w:val="05050102010706020507"/>
     <w:charset w:val="02"/>
@@ -8538,7 +8768,7 @@
     <w:charset w:val="00"/>
     <w:family w:val="roman"/>
     <w:pitch w:val="variable"/>
-    <w:sig w:usb0="E0002AFF" w:usb1="C0007843" w:usb2="00000009" w:usb3="00000000" w:csb0="000001FF" w:csb1="00000000"/>
+    <w:sig w:usb0="E0002EFF" w:usb1="C000785B" w:usb2="00000009" w:usb3="00000000" w:csb0="000001FF" w:csb1="00000000"/>
   </w:font>
   <w:font w:name="Courier New">
     <w:panose1 w:val="02070309020205020404"/>
@@ -8559,14 +8789,14 @@
     <w:charset w:val="00"/>
     <w:family w:val="swiss"/>
     <w:pitch w:val="variable"/>
-    <w:sig w:usb0="E0002AFF" w:usb1="4000ACFF" w:usb2="00000001" w:usb3="00000000" w:csb0="000001FF" w:csb1="00000000"/>
+    <w:sig w:usb0="E4002EFF" w:usb1="C000247B" w:usb2="00000009" w:usb3="00000000" w:csb0="000001FF" w:csb1="00000000"/>
   </w:font>
   <w:font w:name="Calibri Light">
     <w:panose1 w:val="020F0302020204030204"/>
     <w:charset w:val="00"/>
     <w:family w:val="swiss"/>
     <w:pitch w:val="variable"/>
-    <w:sig w:usb0="A0002AEF" w:usb1="4000207B" w:usb2="00000000" w:usb3="00000000" w:csb0="000001FF" w:csb1="00000000"/>
+    <w:sig w:usb0="E4002EFF" w:usb1="C000247B" w:usb2="00000009" w:usb3="00000000" w:csb0="000001FF" w:csb1="00000000"/>
   </w:font>
   <w:font w:name="ArialMT">
     <w:altName w:val="Arial"/>
@@ -8580,7 +8810,7 @@
 </file>
 
 <file path=word/glossary/settings.xml><?xml version="1.0" encoding="utf-8"?>
-<w:settings xmlns:mc="http://schemas.openxmlformats.org/markup-compatibility/2006" xmlns:o="urn:schemas-microsoft-com:office:office" xmlns:r="http://schemas.openxmlformats.org/officeDocument/2006/relationships" xmlns:m="http://schemas.openxmlformats.org/officeDocument/2006/math" xmlns:v="urn:schemas-microsoft-com:vml" xmlns:w10="urn:schemas-microsoft-com:office:word" xmlns:w="http://schemas.openxmlformats.org/wordprocessingml/2006/main" xmlns:w14="http://schemas.microsoft.com/office/word/2010/wordml" xmlns:w15="http://schemas.microsoft.com/office/word/2012/wordml" xmlns:w16cex="http://schemas.microsoft.com/office/word/2018/wordml/cex" xmlns:w16cid="http://schemas.microsoft.com/office/word/2016/wordml/cid" xmlns:w16="http://schemas.microsoft.com/office/word/2018/wordml" xmlns:w16se="http://schemas.microsoft.com/office/word/2015/wordml/symex" xmlns:sl="http://schemas.openxmlformats.org/schemaLibrary/2006/main" mc:Ignorable="w14 w15 w16se w16cid w16 w16cex">
+<w:settings xmlns:mc="http://schemas.openxmlformats.org/markup-compatibility/2006" xmlns:o="urn:schemas-microsoft-com:office:office" xmlns:r="http://schemas.openxmlformats.org/officeDocument/2006/relationships" xmlns:m="http://schemas.openxmlformats.org/officeDocument/2006/math" xmlns:v="urn:schemas-microsoft-com:vml" xmlns:w10="urn:schemas-microsoft-com:office:word" xmlns:w="http://schemas.openxmlformats.org/wordprocessingml/2006/main" xmlns:w14="http://schemas.microsoft.com/office/word/2010/wordml" xmlns:w15="http://schemas.microsoft.com/office/word/2012/wordml" xmlns:w16cex="http://schemas.microsoft.com/office/word/2018/wordml/cex" xmlns:w16cid="http://schemas.microsoft.com/office/word/2016/wordml/cid" xmlns:w16="http://schemas.microsoft.com/office/word/2018/wordml" xmlns:w16sdtdh="http://schemas.microsoft.com/office/word/2020/wordml/sdtdatahash" xmlns:w16se="http://schemas.microsoft.com/office/word/2015/wordml/symex" xmlns:sl="http://schemas.openxmlformats.org/schemaLibrary/2006/main" mc:Ignorable="w14 w15 w16se w16cid w16 w16cex w16sdtdh">
   <w:view w:val="normal"/>
   <w:defaultTabStop w:val="708"/>
   <w:hyphenationZone w:val="425"/>
@@ -8599,6 +8829,7 @@
     <w:rsid w:val="002501D8"/>
     <w:rsid w:val="003944CB"/>
     <w:rsid w:val="00705EC3"/>
+    <w:rsid w:val="008C5521"/>
     <w:rsid w:val="00D564E3"/>
     <w:rsid w:val="00FE2F4C"/>
   </w:rsids>
@@ -8624,7 +8855,7 @@
 </file>
 
 <file path=word/glossary/styles.xml><?xml version="1.0" encoding="utf-8"?>
-<w:styles xmlns:mc="http://schemas.openxmlformats.org/markup-compatibility/2006" xmlns:r="http://schemas.openxmlformats.org/officeDocument/2006/relationships" xmlns:w="http://schemas.openxmlformats.org/wordprocessingml/2006/main" xmlns:w14="http://schemas.microsoft.com/office/word/2010/wordml" xmlns:w15="http://schemas.microsoft.com/office/word/2012/wordml" xmlns:w16cex="http://schemas.microsoft.com/office/word/2018/wordml/cex" xmlns:w16cid="http://schemas.microsoft.com/office/word/2016/wordml/cid" xmlns:w16="http://schemas.microsoft.com/office/word/2018/wordml" xmlns:w16se="http://schemas.microsoft.com/office/word/2015/wordml/symex" mc:Ignorable="w14 w15 w16se w16cid w16 w16cex">
+<w:styles xmlns:mc="http://schemas.openxmlformats.org/markup-compatibility/2006" xmlns:r="http://schemas.openxmlformats.org/officeDocument/2006/relationships" xmlns:w="http://schemas.openxmlformats.org/wordprocessingml/2006/main" xmlns:w14="http://schemas.microsoft.com/office/word/2010/wordml" xmlns:w15="http://schemas.microsoft.com/office/word/2012/wordml" xmlns:w16cex="http://schemas.microsoft.com/office/word/2018/wordml/cex" xmlns:w16cid="http://schemas.microsoft.com/office/word/2016/wordml/cid" xmlns:w16="http://schemas.microsoft.com/office/word/2018/wordml" xmlns:w16sdtdh="http://schemas.microsoft.com/office/word/2020/wordml/sdtdatahash" xmlns:w16se="http://schemas.microsoft.com/office/word/2015/wordml/symex" mc:Ignorable="w14 w15 w16se w16cid w16 w16cex w16sdtdh">
   <w:docDefaults>
     <w:rPrDefault>
       <w:rPr>
@@ -9061,7 +9292,7 @@
 </file>
 
 <file path=word/glossary/webSettings.xml><?xml version="1.0" encoding="utf-8"?>
-<w:webSettings xmlns:mc="http://schemas.openxmlformats.org/markup-compatibility/2006" xmlns:r="http://schemas.openxmlformats.org/officeDocument/2006/relationships" xmlns:w="http://schemas.openxmlformats.org/wordprocessingml/2006/main" xmlns:w14="http://schemas.microsoft.com/office/word/2010/wordml" xmlns:w15="http://schemas.microsoft.com/office/word/2012/wordml" xmlns:w16cex="http://schemas.microsoft.com/office/word/2018/wordml/cex" xmlns:w16cid="http://schemas.microsoft.com/office/word/2016/wordml/cid" xmlns:w16="http://schemas.microsoft.com/office/word/2018/wordml" xmlns:w16se="http://schemas.microsoft.com/office/word/2015/wordml/symex" mc:Ignorable="w14 w15 w16se w16cid w16 w16cex">
+<w:webSettings xmlns:mc="http://schemas.openxmlformats.org/markup-compatibility/2006" xmlns:r="http://schemas.openxmlformats.org/officeDocument/2006/relationships" xmlns:w="http://schemas.openxmlformats.org/wordprocessingml/2006/main" xmlns:w14="http://schemas.microsoft.com/office/word/2010/wordml" xmlns:w15="http://schemas.microsoft.com/office/word/2012/wordml" xmlns:w16cex="http://schemas.microsoft.com/office/word/2018/wordml/cex" xmlns:w16cid="http://schemas.microsoft.com/office/word/2016/wordml/cid" xmlns:w16="http://schemas.microsoft.com/office/word/2018/wordml" xmlns:w16sdtdh="http://schemas.microsoft.com/office/word/2020/wordml/sdtdatahash" xmlns:w16se="http://schemas.microsoft.com/office/word/2015/wordml/symex" mc:Ignorable="w14 w15 w16se w16cid w16 w16cex w16sdtdh">
   <w:optimizeForBrowser/>
   <w:allowPNG/>
 </w:webSettings>
@@ -9367,21 +9598,6 @@
 </file>
 
 <file path=customXml/item2.xml><?xml version="1.0" encoding="utf-8"?>
-<?mso-contentType ?>
-<FormTemplates xmlns="http://schemas.microsoft.com/sharepoint/v3/contenttype/forms">
-  <Display>DocumentLibraryForm</Display>
-  <Edit>DocumentLibraryForm</Edit>
-  <New>DocumentLibraryForm</New>
-</FormTemplates>
-</file>
-
-<file path=customXml/item3.xml><?xml version="1.0" encoding="utf-8"?>
-<p:properties xmlns:p="http://schemas.microsoft.com/office/2006/metadata/properties" xmlns:xsi="http://www.w3.org/2001/XMLSchema-instance" xmlns:pc="http://schemas.microsoft.com/office/infopath/2007/PartnerControls">
-  <documentManagement/>
-</p:properties>
-</file>
-
-<file path=customXml/item4.xml><?xml version="1.0" encoding="utf-8"?>
 <ct:contentTypeSchema xmlns:ct="http://schemas.microsoft.com/office/2006/metadata/contentType" xmlns:ma="http://schemas.microsoft.com/office/2006/metadata/properties/metaAttributes" ct:_="" ma:_="" ma:contentTypeName="Documento" ma:contentTypeID="0x0101003C156E1530BA0747A279E78BF54E5096" ma:contentTypeVersion="9" ma:contentTypeDescription="Crear nuevo documento." ma:contentTypeScope="" ma:versionID="de0c0a9e88f5cf8d5a74fbd27bb34bfc">
   <xsd:schema xmlns:xsd="http://www.w3.org/2001/XMLSchema" xmlns:xs="http://www.w3.org/2001/XMLSchema" xmlns:p="http://schemas.microsoft.com/office/2006/metadata/properties" xmlns:ns3="4ce12930-0128-4c3f-9402-a54d203e1c99" targetNamespace="http://schemas.microsoft.com/office/2006/metadata/properties" ma:root="true" ma:fieldsID="a1dfbd38678de18addf572a82980df88" ns3:_="">
     <xsd:import namespace="4ce12930-0128-4c3f-9402-a54d203e1c99"/>
@@ -9559,6 +9775,21 @@
 </ct:contentTypeSchema>
 </file>
 
+<file path=customXml/item3.xml><?xml version="1.0" encoding="utf-8"?>
+<p:properties xmlns:p="http://schemas.microsoft.com/office/2006/metadata/properties" xmlns:xsi="http://www.w3.org/2001/XMLSchema-instance" xmlns:pc="http://schemas.microsoft.com/office/infopath/2007/PartnerControls">
+  <documentManagement/>
+</p:properties>
+</file>
+
+<file path=customXml/item4.xml><?xml version="1.0" encoding="utf-8"?>
+<?mso-contentType ?>
+<FormTemplates xmlns="http://schemas.microsoft.com/sharepoint/v3/contenttype/forms">
+  <Display>DocumentLibraryForm</Display>
+  <Edit>DocumentLibraryForm</Edit>
+  <New>DocumentLibraryForm</New>
+</FormTemplates>
+</file>
+
 <file path=customXml/itemProps1.xml><?xml version="1.0" encoding="utf-8"?>
 <ds:datastoreItem xmlns:ds="http://schemas.openxmlformats.org/officeDocument/2006/customXml" ds:itemID="{A4E45B7F-07ED-475D-930A-5801E223238C}">
   <ds:schemaRefs>
@@ -9568,23 +9799,6 @@
 </file>
 
 <file path=customXml/itemProps2.xml><?xml version="1.0" encoding="utf-8"?>
-<ds:datastoreItem xmlns:ds="http://schemas.openxmlformats.org/officeDocument/2006/customXml" ds:itemID="{E9BEE5BF-21B7-4817-A37A-FFF9B00A19C3}">
-  <ds:schemaRefs>
-    <ds:schemaRef ds:uri="http://schemas.microsoft.com/sharepoint/v3/contenttype/forms"/>
-  </ds:schemaRefs>
-</ds:datastoreItem>
-</file>
-
-<file path=customXml/itemProps3.xml><?xml version="1.0" encoding="utf-8"?>
-<ds:datastoreItem xmlns:ds="http://schemas.openxmlformats.org/officeDocument/2006/customXml" ds:itemID="{16292D8C-BC78-4832-999F-F791BED35659}">
-  <ds:schemaRefs>
-    <ds:schemaRef ds:uri="http://schemas.microsoft.com/office/2006/metadata/properties"/>
-    <ds:schemaRef ds:uri="http://schemas.microsoft.com/office/infopath/2007/PartnerControls"/>
-  </ds:schemaRefs>
-</ds:datastoreItem>
-</file>
-
-<file path=customXml/itemProps4.xml><?xml version="1.0" encoding="utf-8"?>
 <ds:datastoreItem xmlns:ds="http://schemas.openxmlformats.org/officeDocument/2006/customXml" ds:itemID="{F571C261-4D4F-4AF3-84D5-267BDEE0939E}">
   <ds:schemaRefs>
     <ds:schemaRef ds:uri="http://schemas.microsoft.com/office/2006/metadata/contentType"/>
@@ -9600,4 +9814,21 @@
     <ds:schemaRef ds:uri="http://schemas.microsoft.com/internal/obd"/>
   </ds:schemaRefs>
 </ds:datastoreItem>
+</file>
+
+<file path=customXml/itemProps3.xml><?xml version="1.0" encoding="utf-8"?>
+<ds:datastoreItem xmlns:ds="http://schemas.openxmlformats.org/officeDocument/2006/customXml" ds:itemID="{16292D8C-BC78-4832-999F-F791BED35659}">
+  <ds:schemaRefs>
+    <ds:schemaRef ds:uri="http://schemas.microsoft.com/office/2006/metadata/properties"/>
+    <ds:schemaRef ds:uri="http://schemas.microsoft.com/office/infopath/2007/PartnerControls"/>
+  </ds:schemaRefs>
+</ds:datastoreItem>
+</file>
+
+<file path=customXml/itemProps4.xml><?xml version="1.0" encoding="utf-8"?>
+<ds:datastoreItem xmlns:ds="http://schemas.openxmlformats.org/officeDocument/2006/customXml" ds:itemID="{E9BEE5BF-21B7-4817-A37A-FFF9B00A19C3}">
+  <ds:schemaRefs>
+    <ds:schemaRef ds:uri="http://schemas.microsoft.com/sharepoint/v3/contenttype/forms"/>
+  </ds:schemaRefs>
+</ds:datastoreItem>
 </file>
</xml_diff>